<commit_message>
Diario +  Documentazione + Pagine Web
</commit_message>
<xml_diff>
--- a/Diari/I4_Diario_Prog1_2018_09_12.docx
+++ b/Diari/I4_Diario_Prog1_2018_09_12.docx
@@ -184,21 +184,7 @@
               <w:rPr>
                 <w:b w:val="0"/>
               </w:rPr>
-              <w:t xml:space="preserve">, descrive la procedura da seguire per l’installazione del software </w:t>
-            </w:r>
-            <w:proofErr w:type="spellStart"/>
-            <w:r>
-              <w:rPr>
-                <w:b w:val="0"/>
-              </w:rPr>
-              <w:t>webmin</w:t>
-            </w:r>
-            <w:proofErr w:type="spellEnd"/>
-            <w:r>
-              <w:rPr>
-                <w:b w:val="0"/>
-              </w:rPr>
-              <w:t xml:space="preserve"> sul server proxy ed il collegamento da remoto </w:t>
+              <w:t xml:space="preserve">, descrive la procedura da seguire per l’installazione del software webmin sul server proxy ed il collegamento da remoto </w:t>
             </w:r>
             <w:proofErr w:type="spellStart"/>
             <w:r>
@@ -258,35 +244,7 @@
               <w:rPr>
                 <w:b w:val="0"/>
               </w:rPr>
-              <w:t xml:space="preserve"> </w:t>
-            </w:r>
-            <w:proofErr w:type="spellStart"/>
-            <w:r>
-              <w:rPr>
-                <w:b w:val="0"/>
-              </w:rPr>
-              <w:t>squid</w:t>
-            </w:r>
-            <w:proofErr w:type="spellEnd"/>
-            <w:r>
-              <w:rPr>
-                <w:b w:val="0"/>
-              </w:rPr>
-              <w:t xml:space="preserve">, usato per la creazione e la gestione del server proxy, all’interno del proxy server tramite l’interfaccia grafica di </w:t>
-            </w:r>
-            <w:proofErr w:type="spellStart"/>
-            <w:r>
-              <w:rPr>
-                <w:b w:val="0"/>
-              </w:rPr>
-              <w:t>webmin</w:t>
-            </w:r>
-            <w:proofErr w:type="spellEnd"/>
-            <w:r>
-              <w:rPr>
-                <w:b w:val="0"/>
-              </w:rPr>
-              <w:t>. All’interno di questa documentazione vengono spiegati anche i vari punti da seguire e modificare per creare una regola di prova per testare se la propria rete interna gestita dal servizio DHCP contenuto nel server proxy riesca effettivamente ad accedere ad internet. Verso la fine della mattinata ho anche provato a collegare l’access point. Nelle ultime due ore del pomeriggio ho provato a “collegare” il mio pc alla sottorete creata dal proxy server, cercando di ricevere un indirizzo IP che il servizio DHCP del proxy server distribuisce (192.168.50.0 – 192.168.50.30).</w:t>
+              <w:t xml:space="preserve"> squid, usato per la creazione e la gestione del server proxy, all’interno del proxy server tramite l’interfaccia grafica di webmin. All’interno di questa documentazione vengono spiegati anche i vari punti da seguire e modificare per creare una regola di prova per testare se la propria rete interna gestita dal servizio DHCP contenuto nel server proxy riesca effettivamente ad accedere ad internet. Verso la fine della mattinata ho anche provato a collegare l’access point. Nelle ultime due ore del pomeriggio ho provato a “collegare” il mio pc alla sottorete creata dal proxy server, cercando di ricevere un indirizzo IP che il servizio DHCP del proxy server distribuisce (192.168.50.0 – 192.168.50.30).</w:t>
             </w:r>
           </w:p>
         </w:tc>
@@ -420,21 +378,7 @@
               <w:rPr>
                 <w:b w:val="0"/>
               </w:rPr>
-              <w:t xml:space="preserve">più una mancanza del mio pc, infatti quando ho provato ad utilizzare l’access point non sono riuscito a configurarlo, questo perché il mio pc non ha il lettore cd e quindi non posso usare i dischi per la configurazione di quest’ultimo. L’ultimo problema che ho riscontrato a fine giornata è stato che non riuscivo a collegarmi più all’interfaccia web di </w:t>
-            </w:r>
-            <w:proofErr w:type="spellStart"/>
-            <w:r>
-              <w:rPr>
-                <w:b w:val="0"/>
-              </w:rPr>
-              <w:t>webmin</w:t>
-            </w:r>
-            <w:proofErr w:type="spellEnd"/>
-            <w:r>
-              <w:rPr>
-                <w:b w:val="0"/>
-              </w:rPr>
-              <w:t xml:space="preserve"> (https://srv-dhcp:10000/)</w:t>
+              <w:t>più una mancanza del mio pc, infatti quando ho provato ad utilizzare l’access point non sono riuscito a configurarlo, questo perché il mio pc non ha il lettore cd e quindi non posso usare i dischi per la configurazione di quest’ultimo. L’ultimo problema che ho riscontrato a fine giornata è stato che non riuscivo a collegarmi più all’interfaccia web di webmin (https://srv-dhcp:10000/)</w:t>
             </w:r>
           </w:p>
         </w:tc>
@@ -497,7 +441,23 @@
                 <w:b w:val="0"/>
                 <w:bCs w:val="0"/>
               </w:rPr>
-              <w:t>In orario rispetto alla pianificazione.</w:t>
+              <w:t xml:space="preserve">In </w:t>
+            </w:r>
+            <w:r>
+              <w:rPr>
+                <w:b w:val="0"/>
+                <w:bCs w:val="0"/>
+              </w:rPr>
+              <w:t>ritardo</w:t>
+            </w:r>
+            <w:bookmarkStart w:id="0" w:name="_GoBack"/>
+            <w:bookmarkEnd w:id="0"/>
+            <w:r>
+              <w:rPr>
+                <w:b w:val="0"/>
+                <w:bCs w:val="0"/>
+              </w:rPr>
+              <w:t xml:space="preserve"> rispetto alla pianificazione.</w:t>
             </w:r>
           </w:p>
         </w:tc>
@@ -566,38 +526,12 @@
                 <w:b w:val="0"/>
                 <w:bCs w:val="0"/>
               </w:rPr>
-              <w:t xml:space="preserve">Stabilire una prova di connessione tramite il proxy server e impostare il servizio </w:t>
-            </w:r>
-            <w:proofErr w:type="spellStart"/>
-            <w:r>
-              <w:rPr>
-                <w:b w:val="0"/>
-                <w:bCs w:val="0"/>
-              </w:rPr>
-              <w:t>dhcp</w:t>
-            </w:r>
-            <w:proofErr w:type="spellEnd"/>
-            <w:r>
-              <w:rPr>
-                <w:b w:val="0"/>
-                <w:bCs w:val="0"/>
-              </w:rPr>
-              <w:t xml:space="preserve"> o eseguire la pianificazione della pagina web</w:t>
+              <w:t>Stabilire una prova di connessione tramite il proxy server e impostare il servizio dhcp o eseguire la pianificazione della pagina web</w:t>
             </w:r>
           </w:p>
         </w:tc>
       </w:tr>
     </w:tbl>
-    <w:p/>
-    <w:p/>
-    <w:p/>
-    <w:p/>
-    <w:p/>
-    <w:p/>
-    <w:p/>
-    <w:p/>
-    <w:p/>
-    <w:p/>
     <w:p>
       <w:pPr>
         <w:tabs>
@@ -672,6 +606,7 @@
         <w:dataBinding w:prefixMappings="xmlns:ns0='http://schemas.openxmlformats.org/officeDocument/2006/extended-properties'" w:xpath="/ns0:Properties[1]/ns0:Company[1]" w:storeItemID="{6668398D-A668-4E3E-A5EB-62B293D839F1}"/>
         <w:text/>
       </w:sdtPr>
+      <w:sdtEndPr/>
       <w:sdtContent>
         <w:r>
           <w:t xml:space="preserve">Nome Progetto: Controllo dell’accesso ad una rete </w:t>
@@ -698,8 +633,6 @@
     <w:r>
       <w:tab/>
     </w:r>
-    <w:bookmarkStart w:id="0" w:name="_GoBack"/>
-    <w:bookmarkEnd w:id="0"/>
     <w:r>
       <w:t>1/1</w:t>
     </w:r>
@@ -4020,6 +3953,7 @@
     <w:rsid w:val="00C22A10"/>
     <w:rsid w:val="00C57AC2"/>
     <w:rsid w:val="00CB349C"/>
+    <w:rsid w:val="00CD13BE"/>
     <w:rsid w:val="00CD4850"/>
     <w:rsid w:val="00CF74A6"/>
     <w:rsid w:val="00D07130"/>
@@ -4824,7 +4758,7 @@
 </file>
 
 <file path=customXml/itemProps1.xml><?xml version="1.0" encoding="utf-8"?>
-<ds:datastoreItem xmlns:ds="http://schemas.openxmlformats.org/officeDocument/2006/customXml" ds:itemID="{B0692FD5-743B-4866-9479-CBD50EDA89C0}">
+<ds:datastoreItem xmlns:ds="http://schemas.openxmlformats.org/officeDocument/2006/customXml" ds:itemID="{55C872D2-AAA4-44D5-8693-FBC170FC9327}">
   <ds:schemaRefs>
     <ds:schemaRef ds:uri="http://schemas.openxmlformats.org/officeDocument/2006/bibliography"/>
   </ds:schemaRefs>

</xml_diff>